<commit_message>
Adding a diagram in word.file documentation
</commit_message>
<xml_diff>
--- a/Documentation/Documentation.docx
+++ b/Documentation/Documentation.docx
@@ -296,46 +296,46 @@
           <w:sz w:val="28"/>
           <w:szCs w:val="28"/>
         </w:rPr>
-        <w:t>Information about project………………………………..……</w:t>
-      </w:r>
-    </w:p>
-    <w:p>
-      <w:pPr>
-        <w:ind w:left="1440" w:firstLine="720"/>
+        <w:t>Information about project……………………………</w:t>
+      </w:r>
+      <w:proofErr w:type="gramStart"/>
+      <w:r>
         <w:rPr>
           <w:sz w:val="28"/>
           <w:szCs w:val="28"/>
         </w:rPr>
-      </w:pPr>
+        <w:t>…..</w:t>
+      </w:r>
+      <w:proofErr w:type="gramEnd"/>
       <w:r>
         <w:rPr>
           <w:sz w:val="28"/>
           <w:szCs w:val="28"/>
         </w:rPr>
-        <w:t>Team I</w:t>
-      </w:r>
-      <w:r>
+        <w:t>……</w:t>
+      </w:r>
+    </w:p>
+    <w:p>
+      <w:pPr>
+        <w:ind w:left="1440" w:firstLine="720"/>
         <w:rPr>
           <w:sz w:val="28"/>
           <w:szCs w:val="28"/>
         </w:rPr>
-        <w:t>nformation………………………………………………...</w:t>
-      </w:r>
-    </w:p>
-    <w:p>
-      <w:pPr>
-        <w:ind w:left="1440" w:firstLine="720"/>
+      </w:pPr>
+      <w:r>
         <w:rPr>
           <w:sz w:val="28"/>
           <w:szCs w:val="28"/>
         </w:rPr>
-      </w:pPr>
+        <w:t>Team I</w:t>
+      </w:r>
       <w:r>
         <w:rPr>
           <w:sz w:val="28"/>
           <w:szCs w:val="28"/>
         </w:rPr>
-        <w:t>Introduction………………………………………………………....</w:t>
+        <w:t>nformation………………………………………………...</w:t>
       </w:r>
     </w:p>
     <w:p>
@@ -351,14 +351,46 @@
           <w:sz w:val="28"/>
           <w:szCs w:val="28"/>
         </w:rPr>
-        <w:t>Realiz</w:t>
-      </w:r>
-      <w:r>
+        <w:t>Introduction………………………………………………………....</w:t>
+      </w:r>
+    </w:p>
+    <w:p>
+      <w:pPr>
+        <w:ind w:left="1440" w:firstLine="720"/>
         <w:rPr>
           <w:sz w:val="28"/>
           <w:szCs w:val="28"/>
         </w:rPr>
-        <w:t>ation…………………………………………………….…..….</w:t>
+      </w:pPr>
+      <w:r>
+        <w:rPr>
+          <w:sz w:val="28"/>
+          <w:szCs w:val="28"/>
+        </w:rPr>
+        <w:t>Realiz</w:t>
+      </w:r>
+      <w:r>
+        <w:rPr>
+          <w:sz w:val="28"/>
+          <w:szCs w:val="28"/>
+        </w:rPr>
+        <w:t>ation…………………………………………………</w:t>
+      </w:r>
+      <w:proofErr w:type="gramStart"/>
+      <w:r>
+        <w:rPr>
+          <w:sz w:val="28"/>
+          <w:szCs w:val="28"/>
+        </w:rPr>
+        <w:t>….…..</w:t>
+      </w:r>
+      <w:proofErr w:type="gramEnd"/>
+      <w:r>
+        <w:rPr>
+          <w:sz w:val="28"/>
+          <w:szCs w:val="28"/>
+        </w:rPr>
+        <w:t>….</w:t>
       </w:r>
     </w:p>
     <w:bookmarkStart w:id="1" w:name="Work_plan"/>
@@ -797,7 +829,23 @@
                 <w:sz w:val="28"/>
                 <w:szCs w:val="28"/>
               </w:rPr>
-              <w:t xml:space="preserve">Atanas Apostolov </w:t>
+              <w:t xml:space="preserve">Atanas </w:t>
+            </w:r>
+            <w:proofErr w:type="spellStart"/>
+            <w:r>
+              <w:rPr>
+                <w:sz w:val="28"/>
+                <w:szCs w:val="28"/>
+              </w:rPr>
+              <w:t>Apostolov</w:t>
+            </w:r>
+            <w:proofErr w:type="spellEnd"/>
+            <w:r>
+              <w:rPr>
+                <w:sz w:val="28"/>
+                <w:szCs w:val="28"/>
+              </w:rPr>
+              <w:t xml:space="preserve"> </w:t>
             </w:r>
             <w:r>
               <w:rPr>
@@ -859,12 +907,37 @@
                 <w:szCs w:val="28"/>
               </w:rPr>
             </w:pPr>
-            <w:r>
-              <w:rPr>
-                <w:sz w:val="28"/>
-                <w:szCs w:val="28"/>
-              </w:rPr>
-              <w:t>Ivailo Dandarinov – Backend Developer</w:t>
+            <w:proofErr w:type="spellStart"/>
+            <w:r>
+              <w:rPr>
+                <w:sz w:val="28"/>
+                <w:szCs w:val="28"/>
+              </w:rPr>
+              <w:t>Ivailo</w:t>
+            </w:r>
+            <w:proofErr w:type="spellEnd"/>
+            <w:r>
+              <w:rPr>
+                <w:sz w:val="28"/>
+                <w:szCs w:val="28"/>
+              </w:rPr>
+              <w:t xml:space="preserve"> </w:t>
+            </w:r>
+            <w:proofErr w:type="spellStart"/>
+            <w:r>
+              <w:rPr>
+                <w:sz w:val="28"/>
+                <w:szCs w:val="28"/>
+              </w:rPr>
+              <w:t>Dandarinov</w:t>
+            </w:r>
+            <w:proofErr w:type="spellEnd"/>
+            <w:r>
+              <w:rPr>
+                <w:sz w:val="28"/>
+                <w:szCs w:val="28"/>
+              </w:rPr>
+              <w:t xml:space="preserve"> – Backend Developer</w:t>
             </w:r>
           </w:p>
         </w:tc>
@@ -913,8 +986,17 @@
                 <w:sz w:val="28"/>
                 <w:szCs w:val="28"/>
               </w:rPr>
-              <w:t>Kevin Rusev</w:t>
-            </w:r>
+              <w:t xml:space="preserve">Kevin </w:t>
+            </w:r>
+            <w:proofErr w:type="spellStart"/>
+            <w:r>
+              <w:rPr>
+                <w:sz w:val="28"/>
+                <w:szCs w:val="28"/>
+              </w:rPr>
+              <w:t>Rusev</w:t>
+            </w:r>
+            <w:proofErr w:type="spellEnd"/>
             <w:r>
               <w:rPr>
                 <w:sz w:val="28"/>
@@ -966,7 +1048,23 @@
                 <w:sz w:val="28"/>
                 <w:szCs w:val="28"/>
               </w:rPr>
-              <w:t>Nikola Paskov – QA Developer</w:t>
+              <w:t xml:space="preserve">Nikola </w:t>
+            </w:r>
+            <w:proofErr w:type="spellStart"/>
+            <w:r>
+              <w:rPr>
+                <w:sz w:val="28"/>
+                <w:szCs w:val="28"/>
+              </w:rPr>
+              <w:t>Paskov</w:t>
+            </w:r>
+            <w:proofErr w:type="spellEnd"/>
+            <w:r>
+              <w:rPr>
+                <w:sz w:val="28"/>
+                <w:szCs w:val="28"/>
+              </w:rPr>
+              <w:t xml:space="preserve"> – QA Developer</w:t>
             </w:r>
           </w:p>
         </w:tc>
@@ -1010,12 +1108,37 @@
                 <w:szCs w:val="28"/>
               </w:rPr>
             </w:pPr>
-            <w:r>
-              <w:rPr>
-                <w:sz w:val="28"/>
-                <w:szCs w:val="28"/>
-              </w:rPr>
-              <w:t xml:space="preserve">Soner Solakov – Mentor </w:t>
+            <w:proofErr w:type="spellStart"/>
+            <w:r>
+              <w:rPr>
+                <w:sz w:val="28"/>
+                <w:szCs w:val="28"/>
+              </w:rPr>
+              <w:t>Soner</w:t>
+            </w:r>
+            <w:proofErr w:type="spellEnd"/>
+            <w:r>
+              <w:rPr>
+                <w:sz w:val="28"/>
+                <w:szCs w:val="28"/>
+              </w:rPr>
+              <w:t xml:space="preserve"> </w:t>
+            </w:r>
+            <w:proofErr w:type="spellStart"/>
+            <w:r>
+              <w:rPr>
+                <w:sz w:val="28"/>
+                <w:szCs w:val="28"/>
+              </w:rPr>
+              <w:t>Solakov</w:t>
+            </w:r>
+            <w:proofErr w:type="spellEnd"/>
+            <w:r>
+              <w:rPr>
+                <w:sz w:val="28"/>
+                <w:szCs w:val="28"/>
+              </w:rPr>
+              <w:t xml:space="preserve"> – Mentor </w:t>
             </w:r>
           </w:p>
         </w:tc>
@@ -1322,7 +1445,25 @@
                 <w:sz w:val="28"/>
                 <w:szCs w:val="28"/>
               </w:rPr>
-              <w:t>How we communicate in the process of work?</w:t>
+              <w:t xml:space="preserve">How </w:t>
+            </w:r>
+            <w:proofErr w:type="gramStart"/>
+            <w:r>
+              <w:rPr>
+                <w:b/>
+                <w:sz w:val="28"/>
+                <w:szCs w:val="28"/>
+              </w:rPr>
+              <w:t>we</w:t>
+            </w:r>
+            <w:proofErr w:type="gramEnd"/>
+            <w:r>
+              <w:rPr>
+                <w:b/>
+                <w:sz w:val="28"/>
+                <w:szCs w:val="28"/>
+              </w:rPr>
+              <w:t xml:space="preserve"> communicate in the process of work?</w:t>
             </w:r>
           </w:p>
           <w:p>
@@ -1388,7 +1529,25 @@
                 <w:sz w:val="28"/>
                 <w:szCs w:val="28"/>
               </w:rPr>
-              <w:t>What programs we used?</w:t>
+              <w:t xml:space="preserve">What programs </w:t>
+            </w:r>
+            <w:proofErr w:type="gramStart"/>
+            <w:r>
+              <w:rPr>
+                <w:b/>
+                <w:sz w:val="28"/>
+                <w:szCs w:val="28"/>
+              </w:rPr>
+              <w:t>we used</w:t>
+            </w:r>
+            <w:proofErr w:type="gramEnd"/>
+            <w:r>
+              <w:rPr>
+                <w:b/>
+                <w:sz w:val="28"/>
+                <w:szCs w:val="28"/>
+              </w:rPr>
+              <w:t>?</w:t>
             </w:r>
           </w:p>
           <w:p>
@@ -1754,6 +1913,7 @@
               </w:rPr>
               <w:t>he work</w:t>
             </w:r>
+            <w:proofErr w:type="spellStart"/>
             <w:r>
               <w:rPr>
                 <w:b/>
@@ -1762,6 +1922,7 @@
               </w:rPr>
               <w:t>ing</w:t>
             </w:r>
+            <w:proofErr w:type="spellEnd"/>
             <w:r>
               <w:rPr>
                 <w:b/>
@@ -1991,7 +2152,7 @@
           <w:sz w:val="48"/>
           <w:szCs w:val="48"/>
         </w:rPr>
-        <w:t xml:space="preserve">  </w:t>
+        <w:t xml:space="preserve"> </w:t>
       </w:r>
     </w:p>
     <w:p>
@@ -2342,7 +2503,25 @@
                 <w:sz w:val="32"/>
                 <w:szCs w:val="32"/>
               </w:rPr>
-              <w:t>Creating a lookscreen of the game</w:t>
+              <w:t xml:space="preserve">Creating a </w:t>
+            </w:r>
+            <w:proofErr w:type="spellStart"/>
+            <w:r>
+              <w:rPr>
+                <w:b/>
+                <w:sz w:val="32"/>
+                <w:szCs w:val="32"/>
+              </w:rPr>
+              <w:t>lookscreen</w:t>
+            </w:r>
+            <w:proofErr w:type="spellEnd"/>
+            <w:r>
+              <w:rPr>
+                <w:b/>
+                <w:sz w:val="32"/>
+                <w:szCs w:val="32"/>
+              </w:rPr>
+              <w:t xml:space="preserve"> of the game</w:t>
             </w:r>
           </w:p>
           <w:p>
@@ -3016,7 +3195,23 @@
                 <w:rFonts w:ascii="Cascadia Code Light" w:eastAsia="Times New Roman" w:hAnsi="Cascadia Code Light" w:cs="Calibri"/>
                 <w:color w:val="000000"/>
               </w:rPr>
-              <w:t>void game()</w:t>
+              <w:t xml:space="preserve">void </w:t>
+            </w:r>
+            <w:proofErr w:type="gramStart"/>
+            <w:r>
+              <w:rPr>
+                <w:rFonts w:ascii="Cascadia Code Light" w:eastAsia="Times New Roman" w:hAnsi="Cascadia Code Light" w:cs="Calibri"/>
+                <w:color w:val="000000"/>
+              </w:rPr>
+              <w:t>game(</w:t>
+            </w:r>
+            <w:proofErr w:type="gramEnd"/>
+            <w:r>
+              <w:rPr>
+                <w:rFonts w:ascii="Cascadia Code Light" w:eastAsia="Times New Roman" w:hAnsi="Cascadia Code Light" w:cs="Calibri"/>
+                <w:color w:val="000000"/>
+              </w:rPr>
+              <w:t>)</w:t>
             </w:r>
           </w:p>
         </w:tc>
@@ -3142,7 +3337,23 @@
                 <w:rFonts w:ascii="Cascadia Code Light" w:eastAsia="Times New Roman" w:hAnsi="Cascadia Code Light" w:cs="Calibri"/>
                 <w:color w:val="000000"/>
               </w:rPr>
-              <w:t>void introduction()</w:t>
+              <w:t xml:space="preserve">void </w:t>
+            </w:r>
+            <w:proofErr w:type="gramStart"/>
+            <w:r>
+              <w:rPr>
+                <w:rFonts w:ascii="Cascadia Code Light" w:eastAsia="Times New Roman" w:hAnsi="Cascadia Code Light" w:cs="Calibri"/>
+                <w:color w:val="000000"/>
+              </w:rPr>
+              <w:t>introduction(</w:t>
+            </w:r>
+            <w:proofErr w:type="gramEnd"/>
+            <w:r>
+              <w:rPr>
+                <w:rFonts w:ascii="Cascadia Code Light" w:eastAsia="Times New Roman" w:hAnsi="Cascadia Code Light" w:cs="Calibri"/>
+                <w:color w:val="000000"/>
+              </w:rPr>
+              <w:t>)</w:t>
             </w:r>
           </w:p>
         </w:tc>
@@ -3272,7 +3483,23 @@
                 <w:rFonts w:ascii="Cascadia Code Light" w:eastAsia="Times New Roman" w:hAnsi="Cascadia Code Light" w:cs="Calibri"/>
                 <w:color w:val="000000"/>
               </w:rPr>
-              <w:t>void menu()</w:t>
+              <w:t xml:space="preserve">void </w:t>
+            </w:r>
+            <w:proofErr w:type="gramStart"/>
+            <w:r>
+              <w:rPr>
+                <w:rFonts w:ascii="Cascadia Code Light" w:eastAsia="Times New Roman" w:hAnsi="Cascadia Code Light" w:cs="Calibri"/>
+                <w:color w:val="000000"/>
+              </w:rPr>
+              <w:t>menu(</w:t>
+            </w:r>
+            <w:proofErr w:type="gramEnd"/>
+            <w:r>
+              <w:rPr>
+                <w:rFonts w:ascii="Cascadia Code Light" w:eastAsia="Times New Roman" w:hAnsi="Cascadia Code Light" w:cs="Calibri"/>
+                <w:color w:val="000000"/>
+              </w:rPr>
+              <w:t>)</w:t>
             </w:r>
           </w:p>
         </w:tc>
@@ -3401,7 +3628,32 @@
                 <w:rFonts w:ascii="Cascadia Code Light" w:eastAsia="Times New Roman" w:hAnsi="Cascadia Code Light" w:cs="Calibri"/>
                 <w:color w:val="000000"/>
               </w:rPr>
-              <w:t>void lockScreen()</w:t>
+              <w:t xml:space="preserve">void </w:t>
+            </w:r>
+            <w:proofErr w:type="spellStart"/>
+            <w:proofErr w:type="gramStart"/>
+            <w:r>
+              <w:rPr>
+                <w:rFonts w:ascii="Cascadia Code Light" w:eastAsia="Times New Roman" w:hAnsi="Cascadia Code Light" w:cs="Calibri"/>
+                <w:color w:val="000000"/>
+              </w:rPr>
+              <w:t>lockScreen</w:t>
+            </w:r>
+            <w:proofErr w:type="spellEnd"/>
+            <w:r>
+              <w:rPr>
+                <w:rFonts w:ascii="Cascadia Code Light" w:eastAsia="Times New Roman" w:hAnsi="Cascadia Code Light" w:cs="Calibri"/>
+                <w:color w:val="000000"/>
+              </w:rPr>
+              <w:t>(</w:t>
+            </w:r>
+            <w:proofErr w:type="gramEnd"/>
+            <w:r>
+              <w:rPr>
+                <w:rFonts w:ascii="Cascadia Code Light" w:eastAsia="Times New Roman" w:hAnsi="Cascadia Code Light" w:cs="Calibri"/>
+                <w:color w:val="000000"/>
+              </w:rPr>
+              <w:t>)</w:t>
             </w:r>
           </w:p>
         </w:tc>
@@ -3530,8 +3782,17 @@
                 <w:rFonts w:ascii="Cascadia Code Light" w:eastAsia="Times New Roman" w:hAnsi="Cascadia Code Light" w:cs="Calibri"/>
                 <w:color w:val="000000"/>
               </w:rPr>
-              <w:t>void startGame</w:t>
-            </w:r>
+              <w:t xml:space="preserve">void </w:t>
+            </w:r>
+            <w:proofErr w:type="spellStart"/>
+            <w:r>
+              <w:rPr>
+                <w:rFonts w:ascii="Cascadia Code Light" w:eastAsia="Times New Roman" w:hAnsi="Cascadia Code Light" w:cs="Calibri"/>
+                <w:color w:val="000000"/>
+              </w:rPr>
+              <w:t>startGame</w:t>
+            </w:r>
+            <w:proofErr w:type="spellEnd"/>
           </w:p>
         </w:tc>
         <w:tc>
@@ -3659,7 +3920,23 @@
                 <w:rFonts w:ascii="Cascadia Code Light" w:eastAsia="Times New Roman" w:hAnsi="Cascadia Code Light" w:cs="Calibri"/>
                 <w:color w:val="000000"/>
               </w:rPr>
-              <w:t>void status()</w:t>
+              <w:t xml:space="preserve">void </w:t>
+            </w:r>
+            <w:proofErr w:type="gramStart"/>
+            <w:r>
+              <w:rPr>
+                <w:rFonts w:ascii="Cascadia Code Light" w:eastAsia="Times New Roman" w:hAnsi="Cascadia Code Light" w:cs="Calibri"/>
+                <w:color w:val="000000"/>
+              </w:rPr>
+              <w:t>status(</w:t>
+            </w:r>
+            <w:proofErr w:type="gramEnd"/>
+            <w:r>
+              <w:rPr>
+                <w:rFonts w:ascii="Cascadia Code Light" w:eastAsia="Times New Roman" w:hAnsi="Cascadia Code Light" w:cs="Calibri"/>
+                <w:color w:val="000000"/>
+              </w:rPr>
+              <w:t>)</w:t>
             </w:r>
           </w:p>
         </w:tc>
@@ -3768,8 +4045,194 @@
         </w:rPr>
       </w:pPr>
     </w:p>
+    <w:p>
+      <w:pPr>
+        <w:rPr>
+          <w:sz w:val="48"/>
+          <w:szCs w:val="48"/>
+        </w:rPr>
+      </w:pPr>
+    </w:p>
+    <w:p>
+      <w:pPr>
+        <w:rPr>
+          <w:sz w:val="48"/>
+          <w:szCs w:val="48"/>
+        </w:rPr>
+      </w:pPr>
+    </w:p>
+    <w:p>
+      <w:pPr>
+        <w:rPr>
+          <w:sz w:val="48"/>
+          <w:szCs w:val="48"/>
+        </w:rPr>
+      </w:pPr>
+    </w:p>
+    <w:p>
+      <w:pPr>
+        <w:rPr>
+          <w:sz w:val="48"/>
+          <w:szCs w:val="48"/>
+        </w:rPr>
+      </w:pPr>
+    </w:p>
+    <w:p>
+      <w:pPr>
+        <w:rPr>
+          <w:sz w:val="48"/>
+          <w:szCs w:val="48"/>
+        </w:rPr>
+      </w:pPr>
+    </w:p>
+    <w:p>
+      <w:pPr>
+        <w:rPr>
+          <w:sz w:val="48"/>
+          <w:szCs w:val="48"/>
+        </w:rPr>
+      </w:pPr>
+    </w:p>
+    <w:p>
+      <w:pPr>
+        <w:rPr>
+          <w:sz w:val="48"/>
+          <w:szCs w:val="48"/>
+        </w:rPr>
+      </w:pPr>
+    </w:p>
+    <w:p>
+      <w:pPr>
+        <w:rPr>
+          <w:sz w:val="48"/>
+          <w:szCs w:val="48"/>
+        </w:rPr>
+      </w:pPr>
+    </w:p>
+    <w:p>
+      <w:pPr>
+        <w:rPr>
+          <w:sz w:val="48"/>
+          <w:szCs w:val="48"/>
+        </w:rPr>
+      </w:pPr>
+    </w:p>
+    <w:p>
+      <w:pPr>
+        <w:rPr>
+          <w:color w:val="000000" w:themeColor="text1"/>
+          <w:sz w:val="48"/>
+          <w:szCs w:val="48"/>
+        </w:rPr>
+      </w:pPr>
+    </w:p>
+    <w:p>
+      <w:pPr>
+        <w:rPr>
+          <w:sz w:val="48"/>
+          <w:szCs w:val="48"/>
+        </w:rPr>
+      </w:pPr>
+    </w:p>
+    <w:p>
+      <w:pPr>
+        <w:rPr>
+          <w:sz w:val="48"/>
+          <w:szCs w:val="48"/>
+        </w:rPr>
+      </w:pPr>
+    </w:p>
+    <w:p>
+      <w:pPr>
+        <w:rPr>
+          <w:sz w:val="48"/>
+          <w:szCs w:val="48"/>
+        </w:rPr>
+      </w:pPr>
+    </w:p>
+    <w:p>
+      <w:pPr>
+        <w:rPr>
+          <w:sz w:val="48"/>
+          <w:szCs w:val="48"/>
+        </w:rPr>
+      </w:pPr>
+    </w:p>
+    <w:p>
+      <w:pPr>
+        <w:rPr>
+          <w:sz w:val="48"/>
+          <w:szCs w:val="48"/>
+        </w:rPr>
+      </w:pPr>
+    </w:p>
+    <w:p>
+      <w:pPr>
+        <w:rPr>
+          <w:sz w:val="48"/>
+          <w:szCs w:val="48"/>
+        </w:rPr>
+      </w:pPr>
+      <w:r>
+        <w:rPr>
+          <w:noProof/>
+          <w:sz w:val="48"/>
+          <w:szCs w:val="48"/>
+        </w:rPr>
+        <w:lastRenderedPageBreak/>
+        <w:drawing>
+          <wp:anchor distT="0" distB="0" distL="114300" distR="114300" simplePos="0" relativeHeight="251663360" behindDoc="0" locked="0" layoutInCell="1" allowOverlap="1" wp14:anchorId="08D17455" wp14:editId="4B7DEBA5">
+            <wp:simplePos x="0" y="0"/>
+            <wp:positionH relativeFrom="margin">
+              <wp:posOffset>63062</wp:posOffset>
+            </wp:positionH>
+            <wp:positionV relativeFrom="margin">
+              <wp:align>center</wp:align>
+            </wp:positionV>
+            <wp:extent cx="5972810" cy="6425565"/>
+            <wp:effectExtent l="0" t="0" r="8890" b="0"/>
+            <wp:wrapSquare wrapText="bothSides"/>
+            <wp:docPr id="5" name="Picture 5" descr="Graphical user interface, application&#10;&#10;Description automatically generated"/>
+            <wp:cNvGraphicFramePr>
+              <a:graphicFrameLocks xmlns:a="http://schemas.openxmlformats.org/drawingml/2006/main" noChangeAspect="1"/>
+            </wp:cNvGraphicFramePr>
+            <a:graphic xmlns:a="http://schemas.openxmlformats.org/drawingml/2006/main">
+              <a:graphicData uri="http://schemas.openxmlformats.org/drawingml/2006/picture">
+                <pic:pic xmlns:pic="http://schemas.openxmlformats.org/drawingml/2006/picture">
+                  <pic:nvPicPr>
+                    <pic:cNvPr id="5" name="Picture 5" descr="Graphical user interface, application&#10;&#10;Description automatically generated"/>
+                    <pic:cNvPicPr/>
+                  </pic:nvPicPr>
+                  <pic:blipFill>
+                    <a:blip r:embed="rId9">
+                      <a:extLst>
+                        <a:ext uri="{28A0092B-C50C-407E-A947-70E740481C1C}">
+                          <a14:useLocalDpi xmlns:a14="http://schemas.microsoft.com/office/drawing/2010/main" val="0"/>
+                        </a:ext>
+                      </a:extLst>
+                    </a:blip>
+                    <a:stretch>
+                      <a:fillRect/>
+                    </a:stretch>
+                  </pic:blipFill>
+                  <pic:spPr>
+                    <a:xfrm>
+                      <a:off x="0" y="0"/>
+                      <a:ext cx="5972810" cy="6425565"/>
+                    </a:xfrm>
+                    <a:prstGeom prst="rect">
+                      <a:avLst/>
+                    </a:prstGeom>
+                  </pic:spPr>
+                </pic:pic>
+              </a:graphicData>
+            </a:graphic>
+          </wp:anchor>
+        </w:drawing>
+      </w:r>
+    </w:p>
     <w:sectPr>
-      <w:footerReference w:type="default" r:id="rId9"/>
+      <w:footerReference w:type="default" r:id="rId10"/>
       <w:pgSz w:w="12240" w:h="15840"/>
       <w:pgMar w:top="1417" w:right="1417" w:bottom="1417" w:left="1417" w:header="720" w:footer="720" w:gutter="0"/>
       <w:cols w:space="720"/>

</xml_diff>